<commit_message>
Added some status codes that were missing
</commit_message>
<xml_diff>
--- a/Dokumentation.docx
+++ b/Dokumentation.docx
@@ -195,13 +195,13 @@
         <w:rPr>
           <w:lang w:val="sv-SE"/>
         </w:rPr>
-        <w:instrText xml:space="preserve"> HYPERLINK "http://localhost:8080/se_gymon</w:instrText>
+        <w:instrText xml:space="preserve"> HYPERLINK "http://localhost:8080/se_gymonl</w:instrText>
       </w:r>
       <w:r>
         <w:rPr>
           <w:lang w:val="sv-SE"/>
         </w:rPr>
-        <w:instrText xml:space="preserve">line_GymOnline_war_exploded/gymonline/v1.0/" </w:instrText>
+        <w:instrText xml:space="preserve">ine_GymOnline_war_exploded/gymonline/v1.0/" </w:instrText>
       </w:r>
       <w:r>
         <w:fldChar w:fldCharType="separate"/>
@@ -1267,25 +1267,7 @@
                 <w:szCs w:val="24"/>
                 <w:lang w:val="sv-SE" w:eastAsia="en-GB"/>
               </w:rPr>
-              <w:t>/UPDATE/DEL</w:t>
-            </w:r>
-            <w:r>
-              <w:rPr>
-                <w:rFonts w:ascii="Times New Roman" w:eastAsia="Times New Roman" w:hAnsi="Times New Roman" w:cs="Times New Roman"/>
-                <w:sz w:val="24"/>
-                <w:szCs w:val="24"/>
-                <w:lang w:val="sv-SE" w:eastAsia="en-GB"/>
-              </w:rPr>
-              <w:t>E</w:t>
-            </w:r>
-            <w:r>
-              <w:rPr>
-                <w:rFonts w:ascii="Times New Roman" w:eastAsia="Times New Roman" w:hAnsi="Times New Roman" w:cs="Times New Roman"/>
-                <w:sz w:val="24"/>
-                <w:szCs w:val="24"/>
-                <w:lang w:val="sv-SE" w:eastAsia="en-GB"/>
-              </w:rPr>
-              <w:t>TE</w:t>
+              <w:t>/UPDATE/DELETE</w:t>
             </w:r>
           </w:p>
         </w:tc>
@@ -1497,8 +1479,6 @@
             </w:r>
           </w:p>
         </w:tc>
-        <w:bookmarkStart w:id="0" w:name="_GoBack"/>
-        <w:bookmarkEnd w:id="0"/>
       </w:tr>
       <w:tr>
         <w:trPr>
@@ -1538,16 +1518,7 @@
                 <w:szCs w:val="24"/>
                 <w:lang w:eastAsia="en-GB"/>
               </w:rPr>
-              <w:t>gyms/{id}/activit</w:t>
-            </w:r>
-            <w:r>
-              <w:rPr>
-                <w:rFonts w:ascii="Times New Roman" w:eastAsia="Times New Roman" w:hAnsi="Times New Roman" w:cs="Times New Roman"/>
-                <w:sz w:val="24"/>
-                <w:szCs w:val="24"/>
-                <w:lang w:eastAsia="en-GB"/>
-              </w:rPr>
-              <w:t>ies/{id}</w:t>
+              <w:t>gyms/{id}/activities/{id}</w:t>
             </w:r>
           </w:p>
         </w:tc>
@@ -1650,43 +1621,7 @@
                 <w:szCs w:val="24"/>
                 <w:lang w:val="sv-SE" w:eastAsia="en-GB"/>
               </w:rPr>
-              <w:t>ktivitete</w:t>
-            </w:r>
-            <w:r>
-              <w:rPr>
-                <w:rFonts w:ascii="Times New Roman" w:eastAsia="Times New Roman" w:hAnsi="Times New Roman" w:cs="Times New Roman"/>
-                <w:sz w:val="24"/>
-                <w:szCs w:val="24"/>
-                <w:lang w:val="sv-SE" w:eastAsia="en-GB"/>
-              </w:rPr>
-              <w:t>n</w:t>
-            </w:r>
-            <w:r>
-              <w:rPr>
-                <w:rFonts w:ascii="Times New Roman" w:eastAsia="Times New Roman" w:hAnsi="Times New Roman" w:cs="Times New Roman"/>
-                <w:sz w:val="24"/>
-                <w:szCs w:val="24"/>
-                <w:lang w:val="sv-SE" w:eastAsia="en-GB"/>
-              </w:rPr>
-              <w:t xml:space="preserve"> som finns på det gymmet</w:t>
-            </w:r>
-            <w:r>
-              <w:rPr>
-                <w:rFonts w:ascii="Times New Roman" w:eastAsia="Times New Roman" w:hAnsi="Times New Roman" w:cs="Times New Roman"/>
-                <w:sz w:val="24"/>
-                <w:szCs w:val="24"/>
-                <w:lang w:val="sv-SE" w:eastAsia="en-GB"/>
-              </w:rPr>
-              <w:t xml:space="preserve"> </w:t>
-            </w:r>
-            <w:r>
-              <w:rPr>
-                <w:rFonts w:ascii="Times New Roman" w:eastAsia="Times New Roman" w:hAnsi="Times New Roman" w:cs="Times New Roman"/>
-                <w:sz w:val="24"/>
-                <w:szCs w:val="24"/>
-                <w:lang w:val="sv-SE" w:eastAsia="en-GB"/>
-              </w:rPr>
-              <w:t>som är angivet.</w:t>
+              <w:t>ktiviteten som finns på det gymmet som är angivet.</w:t>
             </w:r>
           </w:p>
         </w:tc>
@@ -1810,16 +1745,7 @@
                 <w:szCs w:val="24"/>
                 <w:lang w:val="sv-SE" w:eastAsia="en-GB"/>
               </w:rPr>
-              <w:t xml:space="preserve">Hämtar och/eller Lägger till informatonen som finns i tabellen </w:t>
-            </w:r>
-            <w:r>
-              <w:rPr>
-                <w:rFonts w:ascii="Times New Roman" w:eastAsia="Times New Roman" w:hAnsi="Times New Roman" w:cs="Times New Roman"/>
-                <w:sz w:val="24"/>
-                <w:szCs w:val="24"/>
-                <w:lang w:val="sv-SE" w:eastAsia="en-GB"/>
-              </w:rPr>
-              <w:t>cities</w:t>
+              <w:t>Hämtar och/eller Lägger till informatonen som finns i tabellen cities</w:t>
             </w:r>
           </w:p>
         </w:tc>
@@ -1953,16 +1879,7 @@
                 <w:szCs w:val="24"/>
                 <w:lang w:val="sv-SE" w:eastAsia="en-GB"/>
               </w:rPr>
-              <w:t xml:space="preserve">pecifika gymmet i tabellen </w:t>
-            </w:r>
-            <w:r>
-              <w:rPr>
-                <w:rFonts w:ascii="Times New Roman" w:eastAsia="Times New Roman" w:hAnsi="Times New Roman" w:cs="Times New Roman"/>
-                <w:sz w:val="24"/>
-                <w:szCs w:val="24"/>
-                <w:lang w:val="sv-SE" w:eastAsia="en-GB"/>
-              </w:rPr>
-              <w:t>cities.</w:t>
+              <w:t>pecifika gymmet i tabellen cities.</w:t>
             </w:r>
           </w:p>
         </w:tc>
@@ -2097,34 +2014,7 @@
                 <w:szCs w:val="24"/>
                 <w:lang w:val="sv-SE" w:eastAsia="en-GB"/>
               </w:rPr>
-              <w:t>gym</w:t>
-            </w:r>
-            <w:r>
-              <w:rPr>
-                <w:rFonts w:ascii="Times New Roman" w:eastAsia="Times New Roman" w:hAnsi="Times New Roman" w:cs="Times New Roman"/>
-                <w:sz w:val="24"/>
-                <w:szCs w:val="24"/>
-                <w:lang w:val="sv-SE" w:eastAsia="en-GB"/>
-              </w:rPr>
-              <w:t xml:space="preserve"> som finns på de</w:t>
-            </w:r>
-            <w:r>
-              <w:rPr>
-                <w:rFonts w:ascii="Times New Roman" w:eastAsia="Times New Roman" w:hAnsi="Times New Roman" w:cs="Times New Roman"/>
-                <w:sz w:val="24"/>
-                <w:szCs w:val="24"/>
-                <w:lang w:val="sv-SE" w:eastAsia="en-GB"/>
-              </w:rPr>
-              <w:t xml:space="preserve">n staden </w:t>
-            </w:r>
-            <w:r>
-              <w:rPr>
-                <w:rFonts w:ascii="Times New Roman" w:eastAsia="Times New Roman" w:hAnsi="Times New Roman" w:cs="Times New Roman"/>
-                <w:sz w:val="24"/>
-                <w:szCs w:val="24"/>
-                <w:lang w:val="sv-SE" w:eastAsia="en-GB"/>
-              </w:rPr>
-              <w:t>som är angivet.</w:t>
+              <w:t>gym som finns på den staden som är angivet.</w:t>
             </w:r>
           </w:p>
         </w:tc>
@@ -2249,43 +2139,7 @@
                 <w:szCs w:val="24"/>
                 <w:lang w:val="sv-SE" w:eastAsia="en-GB"/>
               </w:rPr>
-              <w:t xml:space="preserve">det specifika </w:t>
-            </w:r>
-            <w:r>
-              <w:rPr>
-                <w:rFonts w:ascii="Times New Roman" w:eastAsia="Times New Roman" w:hAnsi="Times New Roman" w:cs="Times New Roman"/>
-                <w:sz w:val="24"/>
-                <w:szCs w:val="24"/>
-                <w:lang w:val="sv-SE" w:eastAsia="en-GB"/>
-              </w:rPr>
-              <w:t>gymmet</w:t>
-            </w:r>
-            <w:r>
-              <w:rPr>
-                <w:rFonts w:ascii="Times New Roman" w:eastAsia="Times New Roman" w:hAnsi="Times New Roman" w:cs="Times New Roman"/>
-                <w:sz w:val="24"/>
-                <w:szCs w:val="24"/>
-                <w:lang w:val="sv-SE" w:eastAsia="en-GB"/>
-              </w:rPr>
-              <w:t xml:space="preserve"> som finns på de</w:t>
-            </w:r>
-            <w:r>
-              <w:rPr>
-                <w:rFonts w:ascii="Times New Roman" w:eastAsia="Times New Roman" w:hAnsi="Times New Roman" w:cs="Times New Roman"/>
-                <w:sz w:val="24"/>
-                <w:szCs w:val="24"/>
-                <w:lang w:val="sv-SE" w:eastAsia="en-GB"/>
-              </w:rPr>
-              <w:t xml:space="preserve">n staden </w:t>
-            </w:r>
-            <w:r>
-              <w:rPr>
-                <w:rFonts w:ascii="Times New Roman" w:eastAsia="Times New Roman" w:hAnsi="Times New Roman" w:cs="Times New Roman"/>
-                <w:sz w:val="24"/>
-                <w:szCs w:val="24"/>
-                <w:lang w:val="sv-SE" w:eastAsia="en-GB"/>
-              </w:rPr>
-              <w:t>som är angivet.</w:t>
+              <w:t>det specifika gymmet som finns på den staden som är angivet.</w:t>
             </w:r>
           </w:p>
         </w:tc>
@@ -2401,16 +2255,7 @@
                 <w:szCs w:val="24"/>
                 <w:lang w:val="sv-SE" w:eastAsia="en-GB"/>
               </w:rPr>
-              <w:t xml:space="preserve">Hämtar och/eller Lägger till informaton som finns i tabellen </w:t>
-            </w:r>
-            <w:r>
-              <w:rPr>
-                <w:rFonts w:ascii="Times New Roman" w:eastAsia="Times New Roman" w:hAnsi="Times New Roman" w:cs="Times New Roman"/>
-                <w:sz w:val="24"/>
-                <w:szCs w:val="24"/>
-                <w:lang w:val="sv-SE" w:eastAsia="en-GB"/>
-              </w:rPr>
-              <w:t>customers</w:t>
+              <w:t>Hämtar och/eller Lägger till informaton som finns i tabellen customers</w:t>
             </w:r>
           </w:p>
         </w:tc>
@@ -2571,43 +2416,7 @@
                 <w:szCs w:val="24"/>
                 <w:lang w:val="sv-SE" w:eastAsia="en-GB"/>
               </w:rPr>
-              <w:t>pecifika</w:t>
-            </w:r>
-            <w:r>
-              <w:rPr>
-                <w:rFonts w:ascii="Times New Roman" w:eastAsia="Times New Roman" w:hAnsi="Times New Roman" w:cs="Times New Roman"/>
-                <w:sz w:val="24"/>
-                <w:szCs w:val="24"/>
-                <w:lang w:val="sv-SE" w:eastAsia="en-GB"/>
-              </w:rPr>
-              <w:t xml:space="preserve"> kunden</w:t>
-            </w:r>
-            <w:r>
-              <w:rPr>
-                <w:rFonts w:ascii="Times New Roman" w:eastAsia="Times New Roman" w:hAnsi="Times New Roman" w:cs="Times New Roman"/>
-                <w:sz w:val="24"/>
-                <w:szCs w:val="24"/>
-                <w:lang w:val="sv-SE" w:eastAsia="en-GB"/>
-              </w:rPr>
-              <w:t xml:space="preserve"> i tabellen </w:t>
-            </w:r>
-            <w:r>
-              <w:rPr>
-                <w:rFonts w:ascii="Times New Roman" w:eastAsia="Times New Roman" w:hAnsi="Times New Roman" w:cs="Times New Roman"/>
-                <w:sz w:val="24"/>
-                <w:szCs w:val="24"/>
-                <w:lang w:val="sv-SE" w:eastAsia="en-GB"/>
-              </w:rPr>
-              <w:t>customers</w:t>
-            </w:r>
-            <w:r>
-              <w:rPr>
-                <w:rFonts w:ascii="Times New Roman" w:eastAsia="Times New Roman" w:hAnsi="Times New Roman" w:cs="Times New Roman"/>
-                <w:sz w:val="24"/>
-                <w:szCs w:val="24"/>
-                <w:lang w:val="sv-SE" w:eastAsia="en-GB"/>
-              </w:rPr>
-              <w:t>.</w:t>
+              <w:t>pecifika kunden i tabellen customers.</w:t>
             </w:r>
           </w:p>
         </w:tc>
@@ -2732,25 +2541,7 @@
                 <w:szCs w:val="24"/>
                 <w:lang w:val="sv-SE" w:eastAsia="en-GB"/>
               </w:rPr>
-              <w:t>aktiveter</w:t>
-            </w:r>
-            <w:r>
-              <w:rPr>
-                <w:rFonts w:ascii="Times New Roman" w:eastAsia="Times New Roman" w:hAnsi="Times New Roman" w:cs="Times New Roman"/>
-                <w:sz w:val="24"/>
-                <w:szCs w:val="24"/>
-                <w:lang w:val="sv-SE" w:eastAsia="en-GB"/>
-              </w:rPr>
-              <w:t xml:space="preserve"> som </w:t>
-            </w:r>
-            <w:r>
-              <w:rPr>
-                <w:rFonts w:ascii="Times New Roman" w:eastAsia="Times New Roman" w:hAnsi="Times New Roman" w:cs="Times New Roman"/>
-                <w:sz w:val="24"/>
-                <w:szCs w:val="24"/>
-                <w:lang w:val="sv-SE" w:eastAsia="en-GB"/>
-              </w:rPr>
-              <w:t>den valda kunden varit delaktig på.</w:t>
+              <w:t>aktiveter som den valda kunden varit delaktig på.</w:t>
             </w:r>
           </w:p>
         </w:tc>
@@ -2881,41 +2672,22 @@
                 <w:szCs w:val="24"/>
                 <w:lang w:val="sv-SE" w:eastAsia="en-GB"/>
               </w:rPr>
-              <w:t>de</w:t>
-            </w:r>
-            <w:r>
-              <w:rPr>
-                <w:rFonts w:ascii="Times New Roman" w:eastAsia="Times New Roman" w:hAnsi="Times New Roman" w:cs="Times New Roman"/>
-                <w:sz w:val="24"/>
-                <w:szCs w:val="24"/>
-                <w:lang w:val="sv-SE" w:eastAsia="en-GB"/>
-              </w:rPr>
-              <w:t>n</w:t>
-            </w:r>
-            <w:r>
-              <w:rPr>
-                <w:rFonts w:ascii="Times New Roman" w:eastAsia="Times New Roman" w:hAnsi="Times New Roman" w:cs="Times New Roman"/>
-                <w:sz w:val="24"/>
-                <w:szCs w:val="24"/>
-                <w:lang w:val="sv-SE" w:eastAsia="en-GB"/>
-              </w:rPr>
-              <w:t xml:space="preserve"> specifika</w:t>
-            </w:r>
-            <w:r>
-              <w:rPr>
-                <w:rFonts w:ascii="Times New Roman" w:eastAsia="Times New Roman" w:hAnsi="Times New Roman" w:cs="Times New Roman"/>
-                <w:sz w:val="24"/>
-                <w:szCs w:val="24"/>
-                <w:lang w:val="sv-SE" w:eastAsia="en-GB"/>
-              </w:rPr>
-              <w:t xml:space="preserve"> aktivteten som den valda kunden har varit delaktig på.</w:t>
+              <w:t>den specifika aktivteten som den valda kunden har varit delaktig på.</w:t>
             </w:r>
           </w:p>
         </w:tc>
       </w:tr>
     </w:tbl>
     <w:p>
+      <w:pPr>
+        <w:rPr>
+          <w:lang w:val="sv-SE"/>
+        </w:rPr>
+      </w:pPr>
       <w:r>
+        <w:rPr>
+          <w:lang w:val="sv-SE"/>
+        </w:rPr>
         <w:br w:type="page"/>
       </w:r>
     </w:p>
@@ -3048,16 +2820,7 @@
                 <w:szCs w:val="24"/>
                 <w:lang w:val="sv-SE" w:eastAsia="en-GB"/>
               </w:rPr>
-              <w:t xml:space="preserve">Hämtar och/eller Lägger till informaton som finns i tabellen </w:t>
-            </w:r>
-            <w:r>
-              <w:rPr>
-                <w:rFonts w:ascii="Times New Roman" w:eastAsia="Times New Roman" w:hAnsi="Times New Roman" w:cs="Times New Roman"/>
-                <w:sz w:val="24"/>
-                <w:szCs w:val="24"/>
-                <w:lang w:val="sv-SE" w:eastAsia="en-GB"/>
-              </w:rPr>
-              <w:t>instructor</w:t>
+              <w:t>Hämtar och/eller Lägger till informaton som finns i tabellen instructor</w:t>
             </w:r>
           </w:p>
         </w:tc>
@@ -3218,43 +2981,7 @@
                 <w:szCs w:val="24"/>
                 <w:lang w:val="sv-SE" w:eastAsia="en-GB"/>
               </w:rPr>
-              <w:t xml:space="preserve">pecifika </w:t>
-            </w:r>
-            <w:r>
-              <w:rPr>
-                <w:rFonts w:ascii="Times New Roman" w:eastAsia="Times New Roman" w:hAnsi="Times New Roman" w:cs="Times New Roman"/>
-                <w:sz w:val="24"/>
-                <w:szCs w:val="24"/>
-                <w:lang w:val="sv-SE" w:eastAsia="en-GB"/>
-              </w:rPr>
-              <w:t>instruktören</w:t>
-            </w:r>
-            <w:r>
-              <w:rPr>
-                <w:rFonts w:ascii="Times New Roman" w:eastAsia="Times New Roman" w:hAnsi="Times New Roman" w:cs="Times New Roman"/>
-                <w:sz w:val="24"/>
-                <w:szCs w:val="24"/>
-                <w:lang w:val="sv-SE" w:eastAsia="en-GB"/>
-              </w:rPr>
-              <w:t xml:space="preserve"> i tabellen </w:t>
-            </w:r>
-            <w:r>
-              <w:rPr>
-                <w:rFonts w:ascii="Times New Roman" w:eastAsia="Times New Roman" w:hAnsi="Times New Roman" w:cs="Times New Roman"/>
-                <w:sz w:val="24"/>
-                <w:szCs w:val="24"/>
-                <w:lang w:val="sv-SE" w:eastAsia="en-GB"/>
-              </w:rPr>
-              <w:t>instructors</w:t>
-            </w:r>
-            <w:r>
-              <w:rPr>
-                <w:rFonts w:ascii="Times New Roman" w:eastAsia="Times New Roman" w:hAnsi="Times New Roman" w:cs="Times New Roman"/>
-                <w:sz w:val="24"/>
-                <w:szCs w:val="24"/>
-                <w:lang w:val="sv-SE" w:eastAsia="en-GB"/>
-              </w:rPr>
-              <w:t>.</w:t>
+              <w:t>pecifika instruktören i tabellen instructors.</w:t>
             </w:r>
           </w:p>
         </w:tc>
@@ -3379,25 +3106,7 @@
                 <w:szCs w:val="24"/>
                 <w:lang w:val="sv-SE" w:eastAsia="en-GB"/>
               </w:rPr>
-              <w:t xml:space="preserve">aktiveter som den valda </w:t>
-            </w:r>
-            <w:r>
-              <w:rPr>
-                <w:rFonts w:ascii="Times New Roman" w:eastAsia="Times New Roman" w:hAnsi="Times New Roman" w:cs="Times New Roman"/>
-                <w:sz w:val="24"/>
-                <w:szCs w:val="24"/>
-                <w:lang w:val="sv-SE" w:eastAsia="en-GB"/>
-              </w:rPr>
-              <w:t>instruktören har haft hand om</w:t>
-            </w:r>
-            <w:r>
-              <w:rPr>
-                <w:rFonts w:ascii="Times New Roman" w:eastAsia="Times New Roman" w:hAnsi="Times New Roman" w:cs="Times New Roman"/>
-                <w:sz w:val="24"/>
-                <w:szCs w:val="24"/>
-                <w:lang w:val="sv-SE" w:eastAsia="en-GB"/>
-              </w:rPr>
-              <w:t>.</w:t>
+              <w:t>aktiveter som den valda instruktören har haft hand om.</w:t>
             </w:r>
           </w:p>
         </w:tc>
@@ -3522,25 +3231,7 @@
                 <w:szCs w:val="24"/>
                 <w:lang w:val="sv-SE" w:eastAsia="en-GB"/>
               </w:rPr>
-              <w:t xml:space="preserve">den specifika aktivteten som den </w:t>
-            </w:r>
-            <w:r>
-              <w:rPr>
-                <w:rFonts w:ascii="Times New Roman" w:eastAsia="Times New Roman" w:hAnsi="Times New Roman" w:cs="Times New Roman"/>
-                <w:sz w:val="24"/>
-                <w:szCs w:val="24"/>
-                <w:lang w:val="sv-SE" w:eastAsia="en-GB"/>
-              </w:rPr>
-              <w:t xml:space="preserve">valda </w:t>
-            </w:r>
-            <w:r>
-              <w:rPr>
-                <w:rFonts w:ascii="Times New Roman" w:eastAsia="Times New Roman" w:hAnsi="Times New Roman" w:cs="Times New Roman"/>
-                <w:sz w:val="24"/>
-                <w:szCs w:val="24"/>
-                <w:lang w:val="sv-SE" w:eastAsia="en-GB"/>
-              </w:rPr>
-              <w:t>instruktören har haft hand om.</w:t>
+              <w:t>den specifika aktivteten som den valda instruktören har haft hand om.</w:t>
             </w:r>
           </w:p>
         </w:tc>
@@ -3656,16 +3347,7 @@
                 <w:szCs w:val="24"/>
                 <w:lang w:val="sv-SE" w:eastAsia="en-GB"/>
               </w:rPr>
-              <w:t xml:space="preserve">Hämtar och/eller Lägger till informaton som finns i tabellen </w:t>
-            </w:r>
-            <w:r>
-              <w:rPr>
-                <w:rFonts w:ascii="Times New Roman" w:eastAsia="Times New Roman" w:hAnsi="Times New Roman" w:cs="Times New Roman"/>
-                <w:sz w:val="24"/>
-                <w:szCs w:val="24"/>
-                <w:lang w:val="sv-SE" w:eastAsia="en-GB"/>
-              </w:rPr>
-              <w:t>activities</w:t>
+              <w:t>Hämtar och/eller Lägger till informaton som finns i tabellen activities</w:t>
             </w:r>
           </w:p>
         </w:tc>
@@ -3826,50 +3508,22 @@
                 <w:szCs w:val="24"/>
                 <w:lang w:val="sv-SE" w:eastAsia="en-GB"/>
               </w:rPr>
-              <w:t xml:space="preserve">pecifika </w:t>
-            </w:r>
-            <w:r>
-              <w:rPr>
-                <w:rFonts w:ascii="Times New Roman" w:eastAsia="Times New Roman" w:hAnsi="Times New Roman" w:cs="Times New Roman"/>
-                <w:sz w:val="24"/>
-                <w:szCs w:val="24"/>
-                <w:lang w:val="sv-SE" w:eastAsia="en-GB"/>
-              </w:rPr>
-              <w:t>aktiviteten</w:t>
-            </w:r>
-            <w:r>
-              <w:rPr>
-                <w:rFonts w:ascii="Times New Roman" w:eastAsia="Times New Roman" w:hAnsi="Times New Roman" w:cs="Times New Roman"/>
-                <w:sz w:val="24"/>
-                <w:szCs w:val="24"/>
-                <w:lang w:val="sv-SE" w:eastAsia="en-GB"/>
-              </w:rPr>
-              <w:t xml:space="preserve"> i tabellen </w:t>
-            </w:r>
-            <w:r>
-              <w:rPr>
-                <w:rFonts w:ascii="Times New Roman" w:eastAsia="Times New Roman" w:hAnsi="Times New Roman" w:cs="Times New Roman"/>
-                <w:sz w:val="24"/>
-                <w:szCs w:val="24"/>
-                <w:lang w:val="sv-SE" w:eastAsia="en-GB"/>
-              </w:rPr>
-              <w:t>activities</w:t>
-            </w:r>
-            <w:r>
-              <w:rPr>
-                <w:rFonts w:ascii="Times New Roman" w:eastAsia="Times New Roman" w:hAnsi="Times New Roman" w:cs="Times New Roman"/>
-                <w:sz w:val="24"/>
-                <w:szCs w:val="24"/>
-                <w:lang w:val="sv-SE" w:eastAsia="en-GB"/>
-              </w:rPr>
-              <w:t>.</w:t>
+              <w:t>pecifika aktiviteten i tabellen activities.</w:t>
             </w:r>
           </w:p>
         </w:tc>
       </w:tr>
     </w:tbl>
     <w:p>
+      <w:pPr>
+        <w:rPr>
+          <w:lang w:val="sv-SE"/>
+        </w:rPr>
+      </w:pPr>
       <w:r>
+        <w:rPr>
+          <w:lang w:val="sv-SE"/>
+        </w:rPr>
         <w:br w:type="page"/>
       </w:r>
     </w:p>
@@ -4004,16 +3658,7 @@
                 <w:szCs w:val="24"/>
                 <w:lang w:val="sv-SE" w:eastAsia="en-GB"/>
               </w:rPr>
-              <w:t xml:space="preserve">Hämtar och/eller Lägger till informaton som finns i tabellen </w:t>
-            </w:r>
-            <w:r>
-              <w:rPr>
-                <w:rFonts w:ascii="Times New Roman" w:eastAsia="Times New Roman" w:hAnsi="Times New Roman" w:cs="Times New Roman"/>
-                <w:sz w:val="24"/>
-                <w:szCs w:val="24"/>
-                <w:lang w:val="sv-SE" w:eastAsia="en-GB"/>
-              </w:rPr>
-              <w:t>activity_types</w:t>
+              <w:t>Hämtar och/eller Lägger till informaton som finns i tabellen activity_types</w:t>
             </w:r>
           </w:p>
         </w:tc>
@@ -4167,43 +3812,7 @@
                 <w:szCs w:val="24"/>
                 <w:lang w:val="sv-SE" w:eastAsia="en-GB"/>
               </w:rPr>
-              <w:t xml:space="preserve">pecifika </w:t>
-            </w:r>
-            <w:r>
-              <w:rPr>
-                <w:rFonts w:ascii="Times New Roman" w:eastAsia="Times New Roman" w:hAnsi="Times New Roman" w:cs="Times New Roman"/>
-                <w:sz w:val="24"/>
-                <w:szCs w:val="24"/>
-                <w:lang w:val="sv-SE" w:eastAsia="en-GB"/>
-              </w:rPr>
-              <w:t xml:space="preserve">aktivitets typen </w:t>
-            </w:r>
-            <w:r>
-              <w:rPr>
-                <w:rFonts w:ascii="Times New Roman" w:eastAsia="Times New Roman" w:hAnsi="Times New Roman" w:cs="Times New Roman"/>
-                <w:sz w:val="24"/>
-                <w:szCs w:val="24"/>
-                <w:lang w:val="sv-SE" w:eastAsia="en-GB"/>
-              </w:rPr>
-              <w:t xml:space="preserve"> i tabellen </w:t>
-            </w:r>
-            <w:r>
-              <w:rPr>
-                <w:rFonts w:ascii="Times New Roman" w:eastAsia="Times New Roman" w:hAnsi="Times New Roman" w:cs="Times New Roman"/>
-                <w:sz w:val="24"/>
-                <w:szCs w:val="24"/>
-                <w:lang w:val="sv-SE" w:eastAsia="en-GB"/>
-              </w:rPr>
-              <w:t>activity_types</w:t>
-            </w:r>
-            <w:r>
-              <w:rPr>
-                <w:rFonts w:ascii="Times New Roman" w:eastAsia="Times New Roman" w:hAnsi="Times New Roman" w:cs="Times New Roman"/>
-                <w:sz w:val="24"/>
-                <w:szCs w:val="24"/>
-                <w:lang w:val="sv-SE" w:eastAsia="en-GB"/>
-              </w:rPr>
-              <w:t>.</w:t>
+              <w:t>pecifika aktivitets typen  i tabellen activity_types.</w:t>
             </w:r>
           </w:p>
         </w:tc>
@@ -4330,16 +3939,7 @@
                 <w:szCs w:val="24"/>
                 <w:lang w:val="sv-SE" w:eastAsia="en-GB"/>
               </w:rPr>
-              <w:t xml:space="preserve">Hämtar informaton </w:t>
-            </w:r>
-            <w:r>
-              <w:rPr>
-                <w:rFonts w:ascii="Times New Roman" w:eastAsia="Times New Roman" w:hAnsi="Times New Roman" w:cs="Times New Roman"/>
-                <w:sz w:val="24"/>
-                <w:szCs w:val="24"/>
-                <w:lang w:val="sv-SE" w:eastAsia="en-GB"/>
-              </w:rPr>
-              <w:t>om gym för den specifierade aktivitets typen.</w:t>
+              <w:t>Hämtar informaton om gym för den specifierade aktivitets typen.</w:t>
             </w:r>
           </w:p>
         </w:tc>
@@ -4382,16 +3982,7 @@
                 <w:szCs w:val="24"/>
                 <w:lang w:eastAsia="en-GB"/>
               </w:rPr>
-              <w:t>a</w:t>
-            </w:r>
-            <w:r>
-              <w:rPr>
-                <w:rFonts w:ascii="Times New Roman" w:eastAsia="Times New Roman" w:hAnsi="Times New Roman" w:cs="Times New Roman"/>
-                <w:sz w:val="24"/>
-                <w:szCs w:val="24"/>
-                <w:lang w:eastAsia="en-GB"/>
-              </w:rPr>
-              <w:t>ctivtity_Types</w:t>
+              <w:t>activtity_Types</w:t>
             </w:r>
             <w:proofErr w:type="spellEnd"/>
             <w:r>
@@ -4401,16 +3992,7 @@
                 <w:szCs w:val="24"/>
                 <w:lang w:eastAsia="en-GB"/>
               </w:rPr>
-              <w:t>/{id}/gyms</w:t>
-            </w:r>
-            <w:r>
-              <w:rPr>
-                <w:rFonts w:ascii="Times New Roman" w:eastAsia="Times New Roman" w:hAnsi="Times New Roman" w:cs="Times New Roman"/>
-                <w:sz w:val="24"/>
-                <w:szCs w:val="24"/>
-                <w:lang w:eastAsia="en-GB"/>
-              </w:rPr>
-              <w:t>/{id}</w:t>
+              <w:t>/{id}/gyms/{id}</w:t>
             </w:r>
           </w:p>
         </w:tc>
@@ -4554,16 +4136,7 @@
                 <w:szCs w:val="24"/>
                 <w:lang w:eastAsia="en-GB"/>
               </w:rPr>
-              <w:t>a</w:t>
-            </w:r>
-            <w:r>
-              <w:rPr>
-                <w:rFonts w:ascii="Times New Roman" w:eastAsia="Times New Roman" w:hAnsi="Times New Roman" w:cs="Times New Roman"/>
-                <w:sz w:val="24"/>
-                <w:szCs w:val="24"/>
-                <w:lang w:eastAsia="en-GB"/>
-              </w:rPr>
-              <w:t>ctivtity_Types</w:t>
+              <w:t>activtity_Types</w:t>
             </w:r>
             <w:proofErr w:type="spellEnd"/>
             <w:r>
@@ -4573,16 +4146,7 @@
                 <w:szCs w:val="24"/>
                 <w:lang w:eastAsia="en-GB"/>
               </w:rPr>
-              <w:t>/{id}/gyms/{id}</w:t>
-            </w:r>
-            <w:r>
-              <w:rPr>
-                <w:rFonts w:ascii="Times New Roman" w:eastAsia="Times New Roman" w:hAnsi="Times New Roman" w:cs="Times New Roman"/>
-                <w:sz w:val="24"/>
-                <w:szCs w:val="24"/>
-                <w:lang w:eastAsia="en-GB"/>
-              </w:rPr>
-              <w:t>/Activities</w:t>
+              <w:t>/{id}/gyms/{id}/Activities</w:t>
             </w:r>
           </w:p>
         </w:tc>
@@ -4708,16 +4272,7 @@
                 <w:szCs w:val="24"/>
                 <w:lang w:eastAsia="en-GB"/>
               </w:rPr>
-              <w:t>a</w:t>
-            </w:r>
-            <w:r>
-              <w:rPr>
-                <w:rFonts w:ascii="Times New Roman" w:eastAsia="Times New Roman" w:hAnsi="Times New Roman" w:cs="Times New Roman"/>
-                <w:sz w:val="24"/>
-                <w:szCs w:val="24"/>
-                <w:lang w:eastAsia="en-GB"/>
-              </w:rPr>
-              <w:t>ctivtity_Types</w:t>
+              <w:t>activtity_Types</w:t>
             </w:r>
             <w:proofErr w:type="spellEnd"/>
             <w:r>
@@ -4727,16 +4282,7 @@
                 <w:szCs w:val="24"/>
                 <w:lang w:eastAsia="en-GB"/>
               </w:rPr>
-              <w:t>/{id}/gyms/{id}/Activities</w:t>
-            </w:r>
-            <w:r>
-              <w:rPr>
-                <w:rFonts w:ascii="Times New Roman" w:eastAsia="Times New Roman" w:hAnsi="Times New Roman" w:cs="Times New Roman"/>
-                <w:sz w:val="24"/>
-                <w:szCs w:val="24"/>
-                <w:lang w:eastAsia="en-GB"/>
-              </w:rPr>
-              <w:t>/{id}</w:t>
+              <w:t>/{id}/gyms/{id}/Activities/{id}</w:t>
             </w:r>
           </w:p>
         </w:tc>
@@ -4819,25 +4365,7 @@
                 <w:szCs w:val="24"/>
                 <w:lang w:val="sv-SE" w:eastAsia="en-GB"/>
               </w:rPr>
-              <w:t xml:space="preserve"> om den specifika aktiviteten </w:t>
-            </w:r>
-            <w:r>
-              <w:rPr>
-                <w:rFonts w:ascii="Times New Roman" w:eastAsia="Times New Roman" w:hAnsi="Times New Roman" w:cs="Times New Roman"/>
-                <w:sz w:val="24"/>
-                <w:szCs w:val="24"/>
-                <w:lang w:val="sv-SE" w:eastAsia="en-GB"/>
-              </w:rPr>
-              <w:t>av den specifierade aktivitets typen på det specifierade gymmet.</w:t>
-            </w:r>
-            <w:r>
-              <w:rPr>
-                <w:rFonts w:ascii="Times New Roman" w:eastAsia="Times New Roman" w:hAnsi="Times New Roman" w:cs="Times New Roman"/>
-                <w:sz w:val="24"/>
-                <w:szCs w:val="24"/>
-                <w:lang w:val="sv-SE" w:eastAsia="en-GB"/>
-              </w:rPr>
-              <w:t xml:space="preserve"> </w:t>
+              <w:t xml:space="preserve"> om den specifika aktiviteten av den specifierade aktivitets typen på det specifierade gymmet. </w:t>
             </w:r>
             <w:r>
               <w:rPr>
@@ -4962,13 +4490,17 @@
     <w:p>
       <w:pPr>
         <w:pStyle w:val="Heading1"/>
+        <w:rPr>
+          <w:lang w:val="sv-SE"/>
+        </w:rPr>
       </w:pPr>
-      <w:proofErr w:type="spellStart"/>
       <w:r>
+        <w:rPr>
+          <w:lang w:val="sv-SE"/>
+        </w:rPr>
         <w:lastRenderedPageBreak/>
         <w:t>Svar</w:t>
       </w:r>
-      <w:proofErr w:type="spellEnd"/>
     </w:p>
     <w:p>
       <w:pPr>
@@ -5001,11 +4533,15 @@
     </w:p>
     <w:p>
       <w:pPr>
-        <w:spacing w:before="120" w:after="240" w:line="240" w:lineRule="auto"/>
-        <w:rPr>
-          <w:rFonts w:ascii="Times New Roman" w:eastAsia="Times New Roman" w:hAnsi="Times New Roman" w:cs="Times New Roman"/>
-          <w:sz w:val="24"/>
-          <w:szCs w:val="24"/>
+        <w:spacing w:before="120" w:after="60" w:line="240" w:lineRule="auto"/>
+        <w:outlineLvl w:val="1"/>
+        <w:rPr>
+          <w:rFonts w:ascii="inherit" w:eastAsia="Times New Roman" w:hAnsi="inherit" w:cs="Times New Roman"/>
+          <w:b/>
+          <w:bCs/>
+          <w:spacing w:val="-4"/>
+          <w:sz w:val="48"/>
+          <w:szCs w:val="48"/>
           <w:lang w:val="sv-SE" w:eastAsia="en-GB"/>
         </w:rPr>
       </w:pPr>
@@ -5144,6 +4680,19 @@
     </w:p>
     <w:p>
       <w:pPr>
+        <w:spacing w:before="120" w:after="240" w:line="240" w:lineRule="auto"/>
+        <w:rPr>
+          <w:rFonts w:ascii="Times New Roman" w:eastAsia="Times New Roman" w:hAnsi="Times New Roman" w:cs="Times New Roman"/>
+          <w:sz w:val="24"/>
+          <w:szCs w:val="24"/>
+          <w:lang w:val="sv-SE" w:eastAsia="en-GB"/>
+        </w:rPr>
+      </w:pPr>
+    </w:p>
+    <w:p>
+      <w:pPr>
+        <w:spacing w:before="120" w:after="60" w:line="240" w:lineRule="auto"/>
+        <w:outlineLvl w:val="1"/>
         <w:rPr>
           <w:rFonts w:ascii="inherit" w:eastAsia="Times New Roman" w:hAnsi="inherit" w:cs="Times New Roman"/>
           <w:b/>
@@ -5154,11 +4703,7 @@
           <w:lang w:val="sv-SE" w:eastAsia="en-GB"/>
         </w:rPr>
       </w:pPr>
-    </w:p>
-    <w:p>
-      <w:pPr>
-        <w:spacing w:before="120" w:after="60" w:line="240" w:lineRule="auto"/>
-        <w:outlineLvl w:val="1"/>
+      <w:r>
         <w:rPr>
           <w:rFonts w:ascii="inherit" w:eastAsia="Times New Roman" w:hAnsi="inherit" w:cs="Times New Roman"/>
           <w:b/>
@@ -5168,19 +4713,10 @@
           <w:szCs w:val="48"/>
           <w:lang w:val="sv-SE" w:eastAsia="en-GB"/>
         </w:rPr>
-      </w:pPr>
-      <w:r>
-        <w:rPr>
-          <w:rFonts w:ascii="inherit" w:eastAsia="Times New Roman" w:hAnsi="inherit" w:cs="Times New Roman"/>
-          <w:b/>
-          <w:bCs/>
-          <w:spacing w:val="-4"/>
-          <w:sz w:val="48"/>
-          <w:szCs w:val="48"/>
-          <w:lang w:val="sv-SE" w:eastAsia="en-GB"/>
-        </w:rPr>
         <w:t>Statuskoder</w:t>
       </w:r>
+      <w:bookmarkStart w:id="0" w:name="_GoBack"/>
+      <w:bookmarkEnd w:id="0"/>
     </w:p>
     <w:p>
       <w:pPr>
@@ -5229,7 +4765,7 @@
       </w:tblGrid>
       <w:tr>
         <w:trPr>
-          <w:trHeight w:val="1368"/>
+          <w:trHeight w:val="695"/>
           <w:tblHeader/>
         </w:trPr>
         <w:tc>
@@ -5247,7 +4783,7 @@
           </w:tcPr>
           <w:p>
             <w:pPr>
-              <w:spacing w:before="300" w:after="750" w:line="240" w:lineRule="auto"/>
+              <w:spacing w:before="300" w:after="0" w:line="240" w:lineRule="auto"/>
               <w:rPr>
                 <w:rFonts w:ascii="Times New Roman" w:eastAsia="Times New Roman" w:hAnsi="Times New Roman" w:cs="Times New Roman"/>
                 <w:caps/>
@@ -5285,7 +4821,7 @@
           </w:tcPr>
           <w:p>
             <w:pPr>
-              <w:spacing w:before="300" w:after="750" w:line="240" w:lineRule="auto"/>
+              <w:spacing w:before="300" w:after="0" w:line="240" w:lineRule="auto"/>
               <w:rPr>
                 <w:rFonts w:ascii="Times New Roman" w:eastAsia="Times New Roman" w:hAnsi="Times New Roman" w:cs="Times New Roman"/>
                 <w:caps/>
@@ -5331,7 +4867,7 @@
           </w:tcPr>
           <w:p>
             <w:pPr>
-              <w:spacing w:before="300" w:after="750" w:line="240" w:lineRule="auto"/>
+              <w:spacing w:before="300" w:after="0" w:line="240" w:lineRule="auto"/>
               <w:rPr>
                 <w:rFonts w:ascii="Times New Roman" w:eastAsia="Times New Roman" w:hAnsi="Times New Roman" w:cs="Times New Roman"/>
                 <w:sz w:val="24"/>
@@ -5368,7 +4904,7 @@
           </w:tcPr>
           <w:p>
             <w:pPr>
-              <w:spacing w:before="300" w:after="750" w:line="240" w:lineRule="auto"/>
+              <w:spacing w:before="300" w:after="0" w:line="240" w:lineRule="auto"/>
               <w:rPr>
                 <w:rFonts w:ascii="Times New Roman" w:eastAsia="Times New Roman" w:hAnsi="Times New Roman" w:cs="Times New Roman"/>
                 <w:sz w:val="24"/>
@@ -5384,6 +4920,92 @@
                 <w:lang w:eastAsia="en-GB"/>
               </w:rPr>
               <w:t>OK - The request has succeeded. The client can read the result of the request in the body and the headers of the response.</w:t>
+            </w:r>
+          </w:p>
+        </w:tc>
+      </w:tr>
+      <w:tr>
+        <w:trPr>
+          <w:trHeight w:val="1515"/>
+        </w:trPr>
+        <w:tc>
+          <w:tcPr>
+            <w:tcW w:w="2410" w:type="dxa"/>
+            <w:tcBorders>
+              <w:top w:val="single" w:sz="6" w:space="0" w:color="D9DADC"/>
+            </w:tcBorders>
+            <w:shd w:val="clear" w:color="auto" w:fill="auto"/>
+            <w:tcMar>
+              <w:top w:w="105" w:type="dxa"/>
+              <w:left w:w="0" w:type="dxa"/>
+              <w:bottom w:w="105" w:type="dxa"/>
+              <w:right w:w="600" w:type="dxa"/>
+            </w:tcMar>
+            <w:vAlign w:val="center"/>
+          </w:tcPr>
+          <w:p>
+            <w:pPr>
+              <w:spacing w:before="300" w:after="0" w:line="240" w:lineRule="auto"/>
+              <w:rPr>
+                <w:rFonts w:ascii="Times New Roman" w:eastAsia="Times New Roman" w:hAnsi="Times New Roman" w:cs="Times New Roman"/>
+                <w:sz w:val="24"/>
+                <w:szCs w:val="24"/>
+                <w:lang w:eastAsia="en-GB"/>
+              </w:rPr>
+            </w:pPr>
+            <w:r>
+              <w:rPr>
+                <w:rFonts w:ascii="Times New Roman" w:eastAsia="Times New Roman" w:hAnsi="Times New Roman" w:cs="Times New Roman"/>
+                <w:sz w:val="24"/>
+                <w:szCs w:val="24"/>
+                <w:lang w:eastAsia="en-GB"/>
+              </w:rPr>
+              <w:t>401</w:t>
+            </w:r>
+          </w:p>
+        </w:tc>
+        <w:tc>
+          <w:tcPr>
+            <w:tcW w:w="6757" w:type="dxa"/>
+            <w:tcBorders>
+              <w:top w:val="single" w:sz="6" w:space="0" w:color="D9DADC"/>
+            </w:tcBorders>
+            <w:shd w:val="clear" w:color="auto" w:fill="auto"/>
+            <w:tcMar>
+              <w:top w:w="105" w:type="dxa"/>
+              <w:left w:w="0" w:type="dxa"/>
+              <w:bottom w:w="105" w:type="dxa"/>
+              <w:right w:w="600" w:type="dxa"/>
+            </w:tcMar>
+            <w:vAlign w:val="center"/>
+          </w:tcPr>
+          <w:p>
+            <w:pPr>
+              <w:spacing w:before="300" w:after="0" w:line="240" w:lineRule="auto"/>
+              <w:rPr>
+                <w:rFonts w:ascii="Times New Roman" w:eastAsia="Times New Roman" w:hAnsi="Times New Roman" w:cs="Times New Roman"/>
+                <w:sz w:val="24"/>
+                <w:szCs w:val="24"/>
+                <w:lang w:val="sv-SE" w:eastAsia="en-GB"/>
+              </w:rPr>
+            </w:pPr>
+            <w:r>
+              <w:rPr>
+                <w:rFonts w:ascii="Times New Roman" w:eastAsia="Times New Roman" w:hAnsi="Times New Roman" w:cs="Times New Roman"/>
+                <w:sz w:val="24"/>
+                <w:szCs w:val="24"/>
+                <w:lang w:val="sv-SE" w:eastAsia="en-GB"/>
+              </w:rPr>
+              <w:t>Inte authoriserad – Du är i</w:t>
+            </w:r>
+            <w:r>
+              <w:rPr>
+                <w:rFonts w:ascii="Times New Roman" w:eastAsia="Times New Roman" w:hAnsi="Times New Roman" w:cs="Times New Roman"/>
+                <w:sz w:val="24"/>
+                <w:szCs w:val="24"/>
+                <w:lang w:val="sv-SE" w:eastAsia="en-GB"/>
+              </w:rPr>
+              <w:t>nte authoreserad och har inte tillgång till denna informationen.</w:t>
             </w:r>
           </w:p>
         </w:tc>
@@ -5410,7 +5032,7 @@
           </w:tcPr>
           <w:p>
             <w:pPr>
-              <w:spacing w:before="300" w:after="750" w:line="240" w:lineRule="auto"/>
+              <w:spacing w:before="300" w:after="0" w:line="240" w:lineRule="auto"/>
               <w:rPr>
                 <w:rFonts w:ascii="Times New Roman" w:eastAsia="Times New Roman" w:hAnsi="Times New Roman" w:cs="Times New Roman"/>
                 <w:sz w:val="24"/>
@@ -5447,7 +5069,7 @@
           </w:tcPr>
           <w:p>
             <w:pPr>
-              <w:spacing w:before="300" w:after="750" w:line="240" w:lineRule="auto"/>
+              <w:spacing w:before="300" w:after="0" w:line="240" w:lineRule="auto"/>
               <w:rPr>
                 <w:rFonts w:ascii="Times New Roman" w:eastAsia="Times New Roman" w:hAnsi="Times New Roman" w:cs="Times New Roman"/>
                 <w:sz w:val="24"/>
@@ -5494,11 +5116,88 @@
               <w:right w:w="600" w:type="dxa"/>
             </w:tcMar>
             <w:vAlign w:val="center"/>
+          </w:tcPr>
+          <w:p>
+            <w:pPr>
+              <w:spacing w:before="300" w:after="0" w:line="240" w:lineRule="auto"/>
+              <w:rPr>
+                <w:rFonts w:ascii="Times New Roman" w:eastAsia="Times New Roman" w:hAnsi="Times New Roman" w:cs="Times New Roman"/>
+                <w:sz w:val="24"/>
+                <w:szCs w:val="24"/>
+                <w:lang w:val="sv-SE" w:eastAsia="en-GB"/>
+              </w:rPr>
+            </w:pPr>
+            <w:r>
+              <w:rPr>
+                <w:rFonts w:ascii="Times New Roman" w:eastAsia="Times New Roman" w:hAnsi="Times New Roman" w:cs="Times New Roman"/>
+                <w:sz w:val="24"/>
+                <w:szCs w:val="24"/>
+                <w:lang w:val="sv-SE" w:eastAsia="en-GB"/>
+              </w:rPr>
+              <w:t>405</w:t>
+            </w:r>
+          </w:p>
+        </w:tc>
+        <w:tc>
+          <w:tcPr>
+            <w:tcW w:w="6757" w:type="dxa"/>
+            <w:tcBorders>
+              <w:top w:val="single" w:sz="6" w:space="0" w:color="D9DADC"/>
+            </w:tcBorders>
+            <w:shd w:val="clear" w:color="auto" w:fill="auto"/>
+            <w:tcMar>
+              <w:top w:w="105" w:type="dxa"/>
+              <w:left w:w="0" w:type="dxa"/>
+              <w:bottom w:w="105" w:type="dxa"/>
+              <w:right w:w="600" w:type="dxa"/>
+            </w:tcMar>
+            <w:vAlign w:val="center"/>
+          </w:tcPr>
+          <w:p>
+            <w:pPr>
+              <w:spacing w:before="300" w:after="0" w:line="240" w:lineRule="auto"/>
+              <w:rPr>
+                <w:rFonts w:ascii="Times New Roman" w:eastAsia="Times New Roman" w:hAnsi="Times New Roman" w:cs="Times New Roman"/>
+                <w:sz w:val="24"/>
+                <w:szCs w:val="24"/>
+                <w:lang w:val="sv-SE" w:eastAsia="en-GB"/>
+              </w:rPr>
+            </w:pPr>
+            <w:r>
+              <w:rPr>
+                <w:rFonts w:ascii="Times New Roman" w:eastAsia="Times New Roman" w:hAnsi="Times New Roman" w:cs="Times New Roman"/>
+                <w:sz w:val="24"/>
+                <w:szCs w:val="24"/>
+                <w:lang w:val="sv-SE" w:eastAsia="en-GB"/>
+              </w:rPr>
+              <w:t>Metoden accepteras inte – Du har skickat en fråga med en metod som inte accepteras på denna länk.</w:t>
+            </w:r>
+          </w:p>
+        </w:tc>
+      </w:tr>
+      <w:tr>
+        <w:trPr>
+          <w:trHeight w:val="1244"/>
+        </w:trPr>
+        <w:tc>
+          <w:tcPr>
+            <w:tcW w:w="2410" w:type="dxa"/>
+            <w:tcBorders>
+              <w:top w:val="single" w:sz="6" w:space="0" w:color="D9DADC"/>
+            </w:tcBorders>
+            <w:shd w:val="clear" w:color="auto" w:fill="auto"/>
+            <w:tcMar>
+              <w:top w:w="105" w:type="dxa"/>
+              <w:left w:w="0" w:type="dxa"/>
+              <w:bottom w:w="105" w:type="dxa"/>
+              <w:right w:w="600" w:type="dxa"/>
+            </w:tcMar>
+            <w:vAlign w:val="center"/>
             <w:hideMark/>
           </w:tcPr>
           <w:p>
             <w:pPr>
-              <w:spacing w:before="300" w:after="750" w:line="240" w:lineRule="auto"/>
+              <w:spacing w:before="300" w:after="0" w:line="240" w:lineRule="auto"/>
               <w:rPr>
                 <w:rFonts w:ascii="Times New Roman" w:eastAsia="Times New Roman" w:hAnsi="Times New Roman" w:cs="Times New Roman"/>
                 <w:sz w:val="24"/>
@@ -5535,7 +5234,7 @@
           </w:tcPr>
           <w:p>
             <w:pPr>
-              <w:spacing w:before="300" w:after="750" w:line="240" w:lineRule="auto"/>
+              <w:spacing w:before="300" w:after="0" w:line="240" w:lineRule="auto"/>
               <w:rPr>
                 <w:rFonts w:ascii="Times New Roman" w:eastAsia="Times New Roman" w:hAnsi="Times New Roman" w:cs="Times New Roman"/>
                 <w:sz w:val="24"/>
@@ -5578,14 +5277,8 @@
           <w:shd w:val="clear" w:color="auto" w:fill="FFFFFF"/>
           <w:lang w:val="sv-SE"/>
         </w:rPr>
-        <w:t>A</w:t>
-      </w:r>
-      <w:r>
-        <w:rPr>
-          <w:shd w:val="clear" w:color="auto" w:fill="FFFFFF"/>
-          <w:lang w:val="sv-SE"/>
-        </w:rPr>
-        <w:t>utentisering</w:t>
+        <w:lastRenderedPageBreak/>
+        <w:t>Autentisering</w:t>
       </w:r>
     </w:p>
     <w:p>

</xml_diff>